<commit_message>
correção do diagrama detalhado
</commit_message>
<xml_diff>
--- a/docs/Grupo2-At-06.docx
+++ b/docs/Grupo2-At-06.docx
@@ -1764,7 +1764,7 @@
                 <v:shape id="_x0000_i1026" type="#_x0000_t75" style="width:424.5pt;height:420pt" o:ole="">
                   <v:imagedata r:id="rId11" o:title=""/>
                 </v:shape>
-                <o:OLEObject Type="Embed" ProgID="PBrush" ShapeID="_x0000_i1026" DrawAspect="Content" ObjectID="_1475606685" r:id="rId12"/>
+                <o:OLEObject Type="Embed" ProgID="PBrush" ShapeID="_x0000_i1026" DrawAspect="Content" ObjectID="_1475610873" r:id="rId12"/>
               </w:object>
             </w:r>
           </w:p>
@@ -4691,6 +4691,14 @@
           <w:u w:val="single"/>
         </w:rPr>
       </w:pPr>
+    </w:p>
+    <w:p>
+      <w:pPr>
+        <w:ind w:left="1843"/>
+        <w:rPr>
+          <w:u w:val="single"/>
+        </w:rPr>
+      </w:pPr>
       <w:r>
         <w:rPr>
           <w:noProof/>
@@ -4701,15 +4709,15 @@
           <wp:anchor distT="0" distB="0" distL="114300" distR="114300" simplePos="0" relativeHeight="251683840" behindDoc="0" locked="0" layoutInCell="1" allowOverlap="1">
             <wp:simplePos x="0" y="0"/>
             <wp:positionH relativeFrom="column">
-              <wp:posOffset>434340</wp:posOffset>
+              <wp:posOffset>-2601981</wp:posOffset>
             </wp:positionH>
             <wp:positionV relativeFrom="line">
-              <wp:posOffset>-3175</wp:posOffset>
+              <wp:posOffset>2577215</wp:posOffset>
             </wp:positionV>
-            <wp:extent cx="4352925" cy="8086725"/>
-            <wp:effectExtent l="19050" t="0" r="9525" b="0"/>
+            <wp:extent cx="8921252" cy="3380740"/>
+            <wp:effectExtent l="0" t="2762250" r="0" b="2753360"/>
             <wp:wrapNone/>
-            <wp:docPr id="15" name="Imagem 12" descr="Cadastro estória"/>
+            <wp:docPr id="1" name="Imagem 0" descr="Cadastro estória det.png"/>
             <wp:cNvGraphicFramePr>
               <a:graphicFrameLocks xmlns:a="http://schemas.openxmlformats.org/drawingml/2006/main" noChangeAspect="1"/>
             </wp:cNvGraphicFramePr>
@@ -4717,33 +4725,23 @@
               <a:graphicData uri="http://schemas.openxmlformats.org/drawingml/2006/picture">
                 <pic:pic xmlns:pic="http://schemas.openxmlformats.org/drawingml/2006/picture">
                   <pic:nvPicPr>
-                    <pic:cNvPr id="0" name="Picture 12" descr="Cadastro estória"/>
-                    <pic:cNvPicPr>
-                      <a:picLocks noChangeAspect="1" noChangeArrowheads="1"/>
-                    </pic:cNvPicPr>
+                    <pic:cNvPr id="0" name="Cadastro estória det.png"/>
+                    <pic:cNvPicPr/>
                   </pic:nvPicPr>
                   <pic:blipFill>
                     <a:blip r:embed="rId14" cstate="print"/>
-                    <a:srcRect/>
                     <a:stretch>
                       <a:fillRect/>
                     </a:stretch>
                   </pic:blipFill>
-                  <pic:spPr bwMode="auto">
-                    <a:xfrm>
+                  <pic:spPr>
+                    <a:xfrm rot="16200000">
                       <a:off x="0" y="0"/>
-                      <a:ext cx="4352925" cy="8086725"/>
+                      <a:ext cx="8921252" cy="3380740"/>
                     </a:xfrm>
                     <a:prstGeom prst="rect">
                       <a:avLst/>
                     </a:prstGeom>
-                    <a:noFill/>
-                    <a:ln w="9525">
-                      <a:noFill/>
-                      <a:miter lim="800000"/>
-                      <a:headEnd/>
-                      <a:tailEnd/>
-                    </a:ln>
                   </pic:spPr>
                 </pic:pic>
               </a:graphicData>
@@ -4751,14 +4749,6 @@
           </wp:anchor>
         </w:drawing>
       </w:r>
-    </w:p>
-    <w:p>
-      <w:pPr>
-        <w:ind w:left="1843"/>
-        <w:rPr>
-          <w:u w:val="single"/>
-        </w:rPr>
-      </w:pPr>
     </w:p>
     <w:p>
       <w:pPr>
@@ -6618,7 +6608,7 @@
                       <w:noProof/>
                       <w:color w:val="FFFFFF" w:themeColor="background1"/>
                     </w:rPr>
-                    <w:t>1</w:t>
+                    <w:t>9</w:t>
                   </w:r>
                 </w:fldSimple>
               </w:p>
@@ -8485,6 +8475,7 @@
   <w:rsids>
     <w:rsidRoot w:val="00EA03BC"/>
     <w:rsid w:val="00006242"/>
+    <w:rsid w:val="0025661F"/>
     <w:rsid w:val="004552D6"/>
     <w:rsid w:val="006F708C"/>
     <w:rsid w:val="007D242E"/>
@@ -9007,7 +8998,7 @@
 </file>
 
 <file path=customXml/itemProps1.xml><?xml version="1.0" encoding="utf-8"?>
-<ds:datastoreItem xmlns:ds="http://schemas.openxmlformats.org/officeDocument/2006/customXml" ds:itemID="{602DC3A8-BF5A-43F3-AACA-29ECE1274798}">
+<ds:datastoreItem xmlns:ds="http://schemas.openxmlformats.org/officeDocument/2006/customXml" ds:itemID="{A3DB29F7-4151-4FC1-8498-27CAB5901520}">
   <ds:schemaRefs>
     <ds:schemaRef ds:uri="http://schemas.openxmlformats.org/officeDocument/2006/bibliography"/>
   </ds:schemaRefs>

</xml_diff>